<commit_message>
fix Microsoft Word Object Library 12.0 bug
</commit_message>
<xml_diff>
--- a/AutoCalcReportTemplate.docx
+++ b/AutoCalcReportTemplate.docx
@@ -34,56 +34,11 @@
       <w:pPr>
         <w:jc w:val="center"/>
         <w:rPr>
-          <w:rFonts w:hint="eastAsia" w:ascii="楷体_GB2312" w:eastAsia="楷体_GB2312"/>
-          <w:bCs/>
-          <w:sz w:val="24"/>
-        </w:rPr>
-      </w:pPr>
-    </w:p>
-    <w:p>
-      <w:pPr>
-        <w:jc w:val="center"/>
-        <w:rPr>
           <w:rFonts w:ascii="楷体_GB2312" w:eastAsia="楷体_GB2312"/>
           <w:bCs/>
           <w:sz w:val="24"/>
         </w:rPr>
       </w:pPr>
-    </w:p>
-    <w:p>
-      <w:pPr>
-        <w:ind w:firstLine="480" w:firstLineChars="200"/>
-        <w:jc w:val="left"/>
-        <w:rPr>
-          <w:rFonts w:ascii="楷体_GB2312" w:eastAsia="楷体_GB2312"/>
-          <w:bCs/>
-          <w:sz w:val="24"/>
-        </w:rPr>
-      </w:pPr>
-      <w:r>
-        <w:rPr>
-          <w:rFonts w:hint="eastAsia" w:ascii="楷体_GB2312" w:eastAsia="楷体_GB2312"/>
-          <w:bCs/>
-          <w:sz w:val="24"/>
-        </w:rPr>
-        <w:fldChar w:fldCharType="begin"/>
-      </w:r>
-      <w:r>
-        <w:rPr>
-          <w:rFonts w:hint="eastAsia" w:ascii="楷体_GB2312" w:eastAsia="楷体_GB2312"/>
-          <w:bCs/>
-          <w:sz w:val="24"/>
-        </w:rPr>
-        <w:instrText xml:space="preserve"> DOCVARIABLE dispSummary1 \* MERGEFORMAT </w:instrText>
-      </w:r>
-      <w:r>
-        <w:rPr>
-          <w:rFonts w:hint="eastAsia" w:ascii="楷体_GB2312" w:eastAsia="楷体_GB2312"/>
-          <w:bCs/>
-          <w:sz w:val="24"/>
-        </w:rPr>
-        <w:fldChar w:fldCharType="end"/>
-      </w:r>
     </w:p>
     <w:p>
       <w:pPr>
@@ -201,10 +156,306 @@
           <w:sz w:val="24"/>
         </w:rPr>
       </w:pPr>
-      <w:bookmarkStart w:id="2" w:name="_GoBack"/>
-      <w:bookmarkEnd w:id="2"/>
       <w:bookmarkStart w:id="1" w:name="dispTb1"/>
       <w:bookmarkEnd w:id="1"/>
+    </w:p>
+    <w:p>
+      <w:pPr>
+        <w:jc w:val="center"/>
+        <w:rPr>
+          <w:rFonts w:hint="eastAsia" w:ascii="楷体_GB2312" w:eastAsia="楷体_GB2312"/>
+          <w:bCs/>
+          <w:sz w:val="24"/>
+        </w:rPr>
+      </w:pPr>
+      <w:r>
+        <w:rPr>
+          <w:rFonts w:hint="eastAsia" w:ascii="楷体_GB2312" w:eastAsia="楷体_GB2312"/>
+          <w:bCs/>
+          <w:sz w:val="24"/>
+        </w:rPr>
+        <w:fldChar w:fldCharType="begin"/>
+      </w:r>
+      <w:r>
+        <w:rPr>
+          <w:rFonts w:hint="eastAsia" w:ascii="楷体_GB2312" w:eastAsia="楷体_GB2312"/>
+          <w:bCs/>
+          <w:sz w:val="24"/>
+        </w:rPr>
+        <w:instrText xml:space="preserve"> DOCVARIABLE disp</w:instrText>
+      </w:r>
+      <w:r>
+        <w:rPr>
+          <w:rFonts w:hint="eastAsia" w:ascii="楷体_GB2312" w:eastAsia="楷体_GB2312"/>
+          <w:bCs/>
+          <w:sz w:val="24"/>
+          <w:lang w:val="en-US" w:eastAsia="zh-CN"/>
+        </w:rPr>
+        <w:instrText xml:space="preserve">Raw</w:instrText>
+      </w:r>
+      <w:r>
+        <w:rPr>
+          <w:rFonts w:hint="eastAsia" w:ascii="楷体_GB2312" w:eastAsia="楷体_GB2312"/>
+          <w:bCs/>
+          <w:sz w:val="24"/>
+        </w:rPr>
+        <w:instrText xml:space="preserve">TbTitle</w:instrText>
+      </w:r>
+      <w:r>
+        <w:rPr>
+          <w:rFonts w:hint="eastAsia" w:ascii="楷体_GB2312" w:eastAsia="楷体_GB2312"/>
+          <w:bCs/>
+          <w:sz w:val="24"/>
+          <w:lang w:val="en-US" w:eastAsia="zh-CN"/>
+        </w:rPr>
+        <w:instrText xml:space="preserve">2</w:instrText>
+      </w:r>
+      <w:r>
+        <w:rPr>
+          <w:rFonts w:hint="eastAsia" w:ascii="楷体_GB2312" w:eastAsia="楷体_GB2312"/>
+          <w:bCs/>
+          <w:sz w:val="24"/>
+        </w:rPr>
+        <w:instrText xml:space="preserve"> \* MERGEFORMAT </w:instrText>
+      </w:r>
+      <w:r>
+        <w:rPr>
+          <w:rFonts w:hint="eastAsia" w:ascii="楷体_GB2312" w:eastAsia="楷体_GB2312"/>
+          <w:bCs/>
+          <w:sz w:val="24"/>
+        </w:rPr>
+        <w:fldChar w:fldCharType="end"/>
+      </w:r>
+    </w:p>
+    <w:p>
+      <w:pPr>
+        <w:jc w:val="left"/>
+        <w:rPr>
+          <w:rFonts w:hint="eastAsia" w:ascii="楷体_GB2312" w:eastAsia="楷体_GB2312"/>
+          <w:bCs/>
+          <w:sz w:val="24"/>
+        </w:rPr>
+      </w:pPr>
+      <w:bookmarkStart w:id="2" w:name="dispRawTb2"/>
+      <w:bookmarkEnd w:id="2"/>
+    </w:p>
+    <w:p>
+      <w:pPr>
+        <w:jc w:val="center"/>
+        <w:rPr>
+          <w:rFonts w:hint="eastAsia" w:ascii="楷体_GB2312" w:eastAsia="楷体_GB2312"/>
+          <w:bCs/>
+          <w:sz w:val="24"/>
+        </w:rPr>
+      </w:pPr>
+      <w:r>
+        <w:rPr>
+          <w:rFonts w:hint="eastAsia" w:ascii="楷体_GB2312" w:eastAsia="楷体_GB2312"/>
+          <w:bCs/>
+          <w:sz w:val="24"/>
+        </w:rPr>
+        <w:fldChar w:fldCharType="begin"/>
+      </w:r>
+      <w:r>
+        <w:rPr>
+          <w:rFonts w:hint="eastAsia" w:ascii="楷体_GB2312" w:eastAsia="楷体_GB2312"/>
+          <w:bCs/>
+          <w:sz w:val="24"/>
+        </w:rPr>
+        <w:instrText xml:space="preserve"> DOCVARIABLE dispTbTitle</w:instrText>
+      </w:r>
+      <w:r>
+        <w:rPr>
+          <w:rFonts w:hint="eastAsia" w:ascii="楷体_GB2312" w:eastAsia="楷体_GB2312"/>
+          <w:bCs/>
+          <w:sz w:val="24"/>
+          <w:lang w:val="en-US" w:eastAsia="zh-CN"/>
+        </w:rPr>
+        <w:instrText xml:space="preserve">2</w:instrText>
+      </w:r>
+      <w:r>
+        <w:rPr>
+          <w:rFonts w:hint="eastAsia" w:ascii="楷体_GB2312" w:eastAsia="楷体_GB2312"/>
+          <w:bCs/>
+          <w:sz w:val="24"/>
+        </w:rPr>
+        <w:instrText xml:space="preserve"> \* MERGEFORMAT </w:instrText>
+      </w:r>
+      <w:r>
+        <w:rPr>
+          <w:rFonts w:hint="eastAsia" w:ascii="楷体_GB2312" w:eastAsia="楷体_GB2312"/>
+          <w:bCs/>
+          <w:sz w:val="24"/>
+        </w:rPr>
+        <w:fldChar w:fldCharType="end"/>
+      </w:r>
+    </w:p>
+    <w:p>
+      <w:pPr>
+        <w:jc w:val="left"/>
+        <w:rPr>
+          <w:rFonts w:hint="eastAsia" w:ascii="楷体_GB2312" w:eastAsia="楷体_GB2312"/>
+          <w:bCs/>
+          <w:sz w:val="24"/>
+        </w:rPr>
+      </w:pPr>
+      <w:bookmarkStart w:id="3" w:name="dispTb2"/>
+      <w:bookmarkEnd w:id="3"/>
+    </w:p>
+    <w:p>
+      <w:pPr>
+        <w:jc w:val="center"/>
+        <w:rPr>
+          <w:rFonts w:hint="eastAsia" w:ascii="楷体_GB2312" w:eastAsia="楷体_GB2312"/>
+          <w:bCs/>
+          <w:sz w:val="24"/>
+        </w:rPr>
+      </w:pPr>
+      <w:r>
+        <w:rPr>
+          <w:rFonts w:hint="eastAsia" w:ascii="楷体_GB2312" w:eastAsia="楷体_GB2312"/>
+          <w:bCs/>
+          <w:sz w:val="24"/>
+        </w:rPr>
+        <w:fldChar w:fldCharType="begin"/>
+      </w:r>
+      <w:r>
+        <w:rPr>
+          <w:rFonts w:hint="eastAsia" w:ascii="楷体_GB2312" w:eastAsia="楷体_GB2312"/>
+          <w:bCs/>
+          <w:sz w:val="24"/>
+        </w:rPr>
+        <w:instrText xml:space="preserve"> DOCVARIABLE disp</w:instrText>
+      </w:r>
+      <w:r>
+        <w:rPr>
+          <w:rFonts w:hint="eastAsia" w:ascii="楷体_GB2312" w:eastAsia="楷体_GB2312"/>
+          <w:bCs/>
+          <w:sz w:val="24"/>
+          <w:lang w:val="en-US" w:eastAsia="zh-CN"/>
+        </w:rPr>
+        <w:instrText xml:space="preserve">Raw</w:instrText>
+      </w:r>
+      <w:r>
+        <w:rPr>
+          <w:rFonts w:hint="eastAsia" w:ascii="楷体_GB2312" w:eastAsia="楷体_GB2312"/>
+          <w:bCs/>
+          <w:sz w:val="24"/>
+        </w:rPr>
+        <w:instrText xml:space="preserve">TbTitle</w:instrText>
+      </w:r>
+      <w:r>
+        <w:rPr>
+          <w:rFonts w:hint="eastAsia" w:ascii="楷体_GB2312" w:eastAsia="楷体_GB2312"/>
+          <w:bCs/>
+          <w:sz w:val="24"/>
+          <w:lang w:val="en-US" w:eastAsia="zh-CN"/>
+        </w:rPr>
+        <w:instrText xml:space="preserve">3</w:instrText>
+      </w:r>
+      <w:r>
+        <w:rPr>
+          <w:rFonts w:hint="eastAsia" w:ascii="楷体_GB2312" w:eastAsia="楷体_GB2312"/>
+          <w:bCs/>
+          <w:sz w:val="24"/>
+        </w:rPr>
+        <w:instrText xml:space="preserve"> \* MERGEFORMAT </w:instrText>
+      </w:r>
+      <w:r>
+        <w:rPr>
+          <w:rFonts w:hint="eastAsia" w:ascii="楷体_GB2312" w:eastAsia="楷体_GB2312"/>
+          <w:bCs/>
+          <w:sz w:val="24"/>
+        </w:rPr>
+        <w:fldChar w:fldCharType="end"/>
+      </w:r>
+    </w:p>
+    <w:p>
+      <w:pPr>
+        <w:jc w:val="left"/>
+        <w:rPr>
+          <w:rFonts w:hint="eastAsia" w:ascii="楷体_GB2312" w:eastAsia="楷体_GB2312"/>
+          <w:bCs/>
+          <w:sz w:val="24"/>
+        </w:rPr>
+      </w:pPr>
+      <w:bookmarkStart w:id="4" w:name="dispRawTb3"/>
+      <w:bookmarkEnd w:id="4"/>
+    </w:p>
+    <w:p>
+      <w:pPr>
+        <w:jc w:val="center"/>
+        <w:rPr>
+          <w:rFonts w:hint="eastAsia" w:ascii="楷体_GB2312" w:eastAsia="楷体_GB2312"/>
+          <w:bCs/>
+          <w:sz w:val="24"/>
+        </w:rPr>
+      </w:pPr>
+      <w:r>
+        <w:rPr>
+          <w:rFonts w:hint="eastAsia" w:ascii="楷体_GB2312" w:eastAsia="楷体_GB2312"/>
+          <w:bCs/>
+          <w:sz w:val="24"/>
+        </w:rPr>
+        <w:fldChar w:fldCharType="begin"/>
+      </w:r>
+      <w:r>
+        <w:rPr>
+          <w:rFonts w:hint="eastAsia" w:ascii="楷体_GB2312" w:eastAsia="楷体_GB2312"/>
+          <w:bCs/>
+          <w:sz w:val="24"/>
+        </w:rPr>
+        <w:instrText xml:space="preserve"> DOCVARIABLE dispTbTitle</w:instrText>
+      </w:r>
+      <w:r>
+        <w:rPr>
+          <w:rFonts w:hint="eastAsia" w:ascii="楷体_GB2312" w:eastAsia="楷体_GB2312"/>
+          <w:bCs/>
+          <w:sz w:val="24"/>
+          <w:lang w:val="en-US" w:eastAsia="zh-CN"/>
+        </w:rPr>
+        <w:instrText xml:space="preserve">3</w:instrText>
+      </w:r>
+      <w:r>
+        <w:rPr>
+          <w:rFonts w:hint="eastAsia" w:ascii="楷体_GB2312" w:eastAsia="楷体_GB2312"/>
+          <w:bCs/>
+          <w:sz w:val="24"/>
+        </w:rPr>
+        <w:instrText xml:space="preserve"> \* MERGEFORMAT </w:instrText>
+      </w:r>
+      <w:r>
+        <w:rPr>
+          <w:rFonts w:hint="eastAsia" w:ascii="楷体_GB2312" w:eastAsia="楷体_GB2312"/>
+          <w:bCs/>
+          <w:sz w:val="24"/>
+        </w:rPr>
+        <w:fldChar w:fldCharType="end"/>
+      </w:r>
+    </w:p>
+    <w:p>
+      <w:pPr>
+        <w:jc w:val="left"/>
+        <w:rPr>
+          <w:rFonts w:hint="eastAsia" w:ascii="楷体_GB2312" w:eastAsia="楷体_GB2312"/>
+          <w:bCs/>
+          <w:sz w:val="24"/>
+        </w:rPr>
+      </w:pPr>
+      <w:bookmarkStart w:id="5" w:name="dispTb3"/>
+      <w:bookmarkEnd w:id="5"/>
+    </w:p>
+    <w:p>
+      <w:pPr>
+        <w:jc w:val="left"/>
+        <w:rPr>
+          <w:rFonts w:hint="eastAsia" w:ascii="楷体_GB2312" w:eastAsia="楷体_GB2312"/>
+          <w:bCs/>
+          <w:sz w:val="24"/>
+        </w:rPr>
+      </w:pPr>
+      <w:bookmarkStart w:id="6" w:name="_GoBack"/>
+      <w:bookmarkEnd w:id="6"/>
     </w:p>
     <w:sectPr>
       <w:pgSz w:w="11906" w:h="16838"/>
@@ -291,7 +542,7 @@
     <w:lsdException w:qFormat="1" w:unhideWhenUsed="0" w:uiPriority="0" w:semiHidden="0" w:name="Title"/>
     <w:lsdException w:unhideWhenUsed="0" w:uiPriority="0" w:semiHidden="0" w:name="Closing"/>
     <w:lsdException w:unhideWhenUsed="0" w:uiPriority="0" w:semiHidden="0" w:name="Signature"/>
-    <w:lsdException w:qFormat="1" w:uiPriority="1" w:name="Default Paragraph Font"/>
+    <w:lsdException w:qFormat="1" w:uiPriority="1" w:semiHidden="0" w:name="Default Paragraph Font"/>
     <w:lsdException w:unhideWhenUsed="0" w:uiPriority="0" w:semiHidden="0" w:name="Body Text"/>
     <w:lsdException w:unhideWhenUsed="0" w:uiPriority="0" w:semiHidden="0" w:name="Body Text Indent"/>
     <w:lsdException w:unhideWhenUsed="0" w:uiPriority="0" w:semiHidden="0" w:name="List Continue"/>
@@ -329,7 +580,7 @@
     <w:lsdException w:unhideWhenUsed="0" w:uiPriority="0" w:semiHidden="0" w:name="HTML Sample"/>
     <w:lsdException w:unhideWhenUsed="0" w:uiPriority="0" w:semiHidden="0" w:name="HTML Typewriter"/>
     <w:lsdException w:unhideWhenUsed="0" w:uiPriority="0" w:semiHidden="0" w:name="HTML Variable"/>
-    <w:lsdException w:qFormat="1" w:uiPriority="99" w:name="Normal Table"/>
+    <w:lsdException w:qFormat="1" w:uiPriority="99" w:semiHidden="0" w:name="Normal Table"/>
     <w:lsdException w:unhideWhenUsed="0" w:uiPriority="0" w:semiHidden="0" w:name="annotation subject"/>
     <w:lsdException w:uiPriority="0" w:name="Table Simple 1"/>
     <w:lsdException w:uiPriority="0" w:name="Table Simple 2"/>

</xml_diff>

<commit_message>
add Insert strainRawTable feature in AutoCalcWord
</commit_message>
<xml_diff>
--- a/AutoCalcReportTemplate.docx
+++ b/AutoCalcReportTemplate.docx
@@ -11,6 +11,8 @@
           <w:sz w:val="24"/>
         </w:rPr>
       </w:pPr>
+      <w:bookmarkStart w:id="12" w:name="_GoBack"/>
+      <w:bookmarkEnd w:id="12"/>
       <w:r>
         <w:rPr>
           <w:rFonts w:hint="eastAsia" w:ascii="楷体_GB2312" w:eastAsia="楷体_GB2312"/>
@@ -182,6 +184,193 @@
           <w:bCs/>
           <w:sz w:val="24"/>
         </w:rPr>
+        <w:instrText xml:space="preserve"> DOCVARIABLE strain</w:instrText>
+      </w:r>
+      <w:r>
+        <w:rPr>
+          <w:rFonts w:hint="eastAsia" w:ascii="楷体_GB2312" w:eastAsia="楷体_GB2312"/>
+          <w:bCs/>
+          <w:sz w:val="24"/>
+          <w:lang w:val="en-US" w:eastAsia="zh-CN"/>
+        </w:rPr>
+        <w:instrText xml:space="preserve">Raw</w:instrText>
+      </w:r>
+      <w:r>
+        <w:rPr>
+          <w:rFonts w:hint="eastAsia" w:ascii="楷体_GB2312" w:eastAsia="楷体_GB2312"/>
+          <w:bCs/>
+          <w:sz w:val="24"/>
+        </w:rPr>
+        <w:instrText xml:space="preserve">T</w:instrText>
+      </w:r>
+      <w:r>
+        <w:rPr>
+          <w:rFonts w:hint="eastAsia" w:ascii="楷体_GB2312" w:eastAsia="楷体_GB2312"/>
+          <w:bCs/>
+          <w:sz w:val="24"/>
+          <w:lang w:val="en-US" w:eastAsia="zh-CN"/>
+        </w:rPr>
+        <w:instrText xml:space="preserve">a</w:instrText>
+      </w:r>
+      <w:r>
+        <w:rPr>
+          <w:rFonts w:hint="eastAsia" w:ascii="楷体_GB2312" w:eastAsia="楷体_GB2312"/>
+          <w:bCs/>
+          <w:sz w:val="24"/>
+        </w:rPr>
+        <w:instrText xml:space="preserve">b</w:instrText>
+      </w:r>
+      <w:r>
+        <w:rPr>
+          <w:rFonts w:hint="eastAsia" w:ascii="楷体_GB2312" w:eastAsia="楷体_GB2312"/>
+          <w:bCs/>
+          <w:sz w:val="24"/>
+          <w:lang w:val="en-US" w:eastAsia="zh-CN"/>
+        </w:rPr>
+        <w:instrText xml:space="preserve">le</w:instrText>
+      </w:r>
+      <w:r>
+        <w:rPr>
+          <w:rFonts w:hint="eastAsia" w:ascii="楷体_GB2312" w:eastAsia="楷体_GB2312"/>
+          <w:bCs/>
+          <w:sz w:val="24"/>
+        </w:rPr>
+        <w:instrText xml:space="preserve">Title1 \* MERGEFORMAT </w:instrText>
+      </w:r>
+      <w:r>
+        <w:rPr>
+          <w:rFonts w:hint="eastAsia" w:ascii="楷体_GB2312" w:eastAsia="楷体_GB2312"/>
+          <w:bCs/>
+          <w:sz w:val="24"/>
+        </w:rPr>
+        <w:fldChar w:fldCharType="end"/>
+      </w:r>
+    </w:p>
+    <w:p>
+      <w:pPr>
+        <w:jc w:val="left"/>
+        <w:rPr>
+          <w:rFonts w:hint="eastAsia" w:ascii="楷体_GB2312" w:eastAsia="楷体_GB2312"/>
+          <w:bCs/>
+          <w:sz w:val="24"/>
+        </w:rPr>
+      </w:pPr>
+      <w:bookmarkStart w:id="2" w:name="strainRawTable1"/>
+      <w:bookmarkEnd w:id="2"/>
+    </w:p>
+    <w:p>
+      <w:pPr>
+        <w:jc w:val="center"/>
+        <w:rPr>
+          <w:rFonts w:ascii="楷体_GB2312" w:eastAsia="楷体_GB2312"/>
+          <w:bCs/>
+          <w:sz w:val="24"/>
+        </w:rPr>
+      </w:pPr>
+      <w:r>
+        <w:rPr>
+          <w:rFonts w:hint="eastAsia" w:ascii="楷体_GB2312" w:eastAsia="楷体_GB2312"/>
+          <w:bCs/>
+          <w:sz w:val="24"/>
+        </w:rPr>
+        <w:fldChar w:fldCharType="begin"/>
+      </w:r>
+      <w:r>
+        <w:rPr>
+          <w:rFonts w:hint="eastAsia" w:ascii="楷体_GB2312" w:eastAsia="楷体_GB2312"/>
+          <w:bCs/>
+          <w:sz w:val="24"/>
+        </w:rPr>
+        <w:instrText xml:space="preserve"> DOCVARIABLE strainT</w:instrText>
+      </w:r>
+      <w:r>
+        <w:rPr>
+          <w:rFonts w:hint="eastAsia" w:ascii="楷体_GB2312" w:eastAsia="楷体_GB2312"/>
+          <w:bCs/>
+          <w:sz w:val="24"/>
+          <w:lang w:val="en-US" w:eastAsia="zh-CN"/>
+        </w:rPr>
+        <w:instrText xml:space="preserve">a</w:instrText>
+      </w:r>
+      <w:r>
+        <w:rPr>
+          <w:rFonts w:hint="eastAsia" w:ascii="楷体_GB2312" w:eastAsia="楷体_GB2312"/>
+          <w:bCs/>
+          <w:sz w:val="24"/>
+        </w:rPr>
+        <w:instrText xml:space="preserve">b</w:instrText>
+      </w:r>
+      <w:r>
+        <w:rPr>
+          <w:rFonts w:hint="eastAsia" w:ascii="楷体_GB2312" w:eastAsia="楷体_GB2312"/>
+          <w:bCs/>
+          <w:sz w:val="24"/>
+          <w:lang w:val="en-US" w:eastAsia="zh-CN"/>
+        </w:rPr>
+        <w:instrText xml:space="preserve">le</w:instrText>
+      </w:r>
+      <w:r>
+        <w:rPr>
+          <w:rFonts w:hint="eastAsia" w:ascii="楷体_GB2312" w:eastAsia="楷体_GB2312"/>
+          <w:bCs/>
+          <w:sz w:val="24"/>
+        </w:rPr>
+        <w:instrText xml:space="preserve">Title1 \* MERGEFORMAT </w:instrText>
+      </w:r>
+      <w:r>
+        <w:rPr>
+          <w:rFonts w:hint="eastAsia" w:ascii="楷体_GB2312" w:eastAsia="楷体_GB2312"/>
+          <w:bCs/>
+          <w:sz w:val="24"/>
+        </w:rPr>
+        <w:fldChar w:fldCharType="end"/>
+      </w:r>
+    </w:p>
+    <w:p>
+      <w:pPr>
+        <w:jc w:val="left"/>
+        <w:rPr>
+          <w:rFonts w:hint="eastAsia" w:ascii="楷体_GB2312" w:eastAsia="楷体_GB2312"/>
+          <w:bCs/>
+          <w:sz w:val="24"/>
+        </w:rPr>
+      </w:pPr>
+      <w:bookmarkStart w:id="3" w:name="strainTable1"/>
+      <w:bookmarkEnd w:id="3"/>
+    </w:p>
+    <w:p>
+      <w:pPr>
+        <w:jc w:val="left"/>
+        <w:rPr>
+          <w:rFonts w:hint="eastAsia" w:ascii="楷体_GB2312" w:eastAsia="楷体_GB2312"/>
+          <w:bCs/>
+          <w:sz w:val="24"/>
+        </w:rPr>
+      </w:pPr>
+    </w:p>
+    <w:p>
+      <w:pPr>
+        <w:jc w:val="center"/>
+        <w:rPr>
+          <w:rFonts w:hint="eastAsia" w:ascii="楷体_GB2312" w:eastAsia="楷体_GB2312"/>
+          <w:bCs/>
+          <w:sz w:val="24"/>
+        </w:rPr>
+      </w:pPr>
+      <w:r>
+        <w:rPr>
+          <w:rFonts w:hint="eastAsia" w:ascii="楷体_GB2312" w:eastAsia="楷体_GB2312"/>
+          <w:bCs/>
+          <w:sz w:val="24"/>
+        </w:rPr>
+        <w:fldChar w:fldCharType="begin"/>
+      </w:r>
+      <w:r>
+        <w:rPr>
+          <w:rFonts w:hint="eastAsia" w:ascii="楷体_GB2312" w:eastAsia="楷体_GB2312"/>
+          <w:bCs/>
+          <w:sz w:val="24"/>
+        </w:rPr>
         <w:instrText xml:space="preserve"> DOCVARIABLE disp</w:instrText>
       </w:r>
       <w:r>
@@ -236,8 +425,8 @@
           <w:sz w:val="24"/>
         </w:rPr>
       </w:pPr>
-      <w:bookmarkStart w:id="2" w:name="dispRawTb2"/>
-      <w:bookmarkEnd w:id="2"/>
+      <w:bookmarkStart w:id="4" w:name="dispRawTb2"/>
+      <w:bookmarkEnd w:id="4"/>
     </w:p>
     <w:p>
       <w:pPr>
@@ -299,8 +488,8 @@
           <w:sz w:val="24"/>
         </w:rPr>
       </w:pPr>
-      <w:bookmarkStart w:id="3" w:name="dispTb2"/>
-      <w:bookmarkEnd w:id="3"/>
+      <w:bookmarkStart w:id="5" w:name="dispTb2"/>
+      <w:bookmarkEnd w:id="5"/>
     </w:p>
     <w:p>
       <w:pPr>
@@ -325,6 +514,217 @@
           <w:bCs/>
           <w:sz w:val="24"/>
         </w:rPr>
+        <w:instrText xml:space="preserve"> DOCVARIABLE strain</w:instrText>
+      </w:r>
+      <w:r>
+        <w:rPr>
+          <w:rFonts w:hint="eastAsia" w:ascii="楷体_GB2312" w:eastAsia="楷体_GB2312"/>
+          <w:bCs/>
+          <w:sz w:val="24"/>
+          <w:lang w:val="en-US" w:eastAsia="zh-CN"/>
+        </w:rPr>
+        <w:instrText xml:space="preserve">Raw</w:instrText>
+      </w:r>
+      <w:r>
+        <w:rPr>
+          <w:rFonts w:hint="eastAsia" w:ascii="楷体_GB2312" w:eastAsia="楷体_GB2312"/>
+          <w:bCs/>
+          <w:sz w:val="24"/>
+        </w:rPr>
+        <w:instrText xml:space="preserve">T</w:instrText>
+      </w:r>
+      <w:r>
+        <w:rPr>
+          <w:rFonts w:hint="eastAsia" w:ascii="楷体_GB2312" w:eastAsia="楷体_GB2312"/>
+          <w:bCs/>
+          <w:sz w:val="24"/>
+          <w:lang w:val="en-US" w:eastAsia="zh-CN"/>
+        </w:rPr>
+        <w:instrText xml:space="preserve">a</w:instrText>
+      </w:r>
+      <w:r>
+        <w:rPr>
+          <w:rFonts w:hint="eastAsia" w:ascii="楷体_GB2312" w:eastAsia="楷体_GB2312"/>
+          <w:bCs/>
+          <w:sz w:val="24"/>
+        </w:rPr>
+        <w:instrText xml:space="preserve">b</w:instrText>
+      </w:r>
+      <w:r>
+        <w:rPr>
+          <w:rFonts w:hint="eastAsia" w:ascii="楷体_GB2312" w:eastAsia="楷体_GB2312"/>
+          <w:bCs/>
+          <w:sz w:val="24"/>
+          <w:lang w:val="en-US" w:eastAsia="zh-CN"/>
+        </w:rPr>
+        <w:instrText xml:space="preserve">le</w:instrText>
+      </w:r>
+      <w:r>
+        <w:rPr>
+          <w:rFonts w:hint="eastAsia" w:ascii="楷体_GB2312" w:eastAsia="楷体_GB2312"/>
+          <w:bCs/>
+          <w:sz w:val="24"/>
+        </w:rPr>
+        <w:instrText xml:space="preserve">Title</w:instrText>
+      </w:r>
+      <w:r>
+        <w:rPr>
+          <w:rFonts w:hint="eastAsia" w:ascii="楷体_GB2312" w:eastAsia="楷体_GB2312"/>
+          <w:bCs/>
+          <w:sz w:val="24"/>
+          <w:lang w:val="en-US" w:eastAsia="zh-CN"/>
+        </w:rPr>
+        <w:instrText xml:space="preserve">2</w:instrText>
+      </w:r>
+      <w:r>
+        <w:rPr>
+          <w:rFonts w:hint="eastAsia" w:ascii="楷体_GB2312" w:eastAsia="楷体_GB2312"/>
+          <w:bCs/>
+          <w:sz w:val="24"/>
+        </w:rPr>
+        <w:instrText xml:space="preserve"> \* MERGEFORMAT </w:instrText>
+      </w:r>
+      <w:r>
+        <w:rPr>
+          <w:rFonts w:hint="eastAsia" w:ascii="楷体_GB2312" w:eastAsia="楷体_GB2312"/>
+          <w:bCs/>
+          <w:sz w:val="24"/>
+        </w:rPr>
+        <w:fldChar w:fldCharType="end"/>
+      </w:r>
+    </w:p>
+    <w:p>
+      <w:pPr>
+        <w:jc w:val="left"/>
+        <w:rPr>
+          <w:rFonts w:hint="eastAsia" w:ascii="楷体_GB2312" w:eastAsia="楷体_GB2312"/>
+          <w:bCs/>
+          <w:sz w:val="24"/>
+        </w:rPr>
+      </w:pPr>
+      <w:bookmarkStart w:id="6" w:name="strainRawTable2"/>
+      <w:bookmarkEnd w:id="6"/>
+    </w:p>
+    <w:p>
+      <w:pPr>
+        <w:jc w:val="center"/>
+        <w:rPr>
+          <w:rFonts w:ascii="楷体_GB2312" w:eastAsia="楷体_GB2312"/>
+          <w:bCs/>
+          <w:sz w:val="24"/>
+        </w:rPr>
+      </w:pPr>
+      <w:r>
+        <w:rPr>
+          <w:rFonts w:hint="eastAsia" w:ascii="楷体_GB2312" w:eastAsia="楷体_GB2312"/>
+          <w:bCs/>
+          <w:sz w:val="24"/>
+        </w:rPr>
+        <w:fldChar w:fldCharType="begin"/>
+      </w:r>
+      <w:r>
+        <w:rPr>
+          <w:rFonts w:hint="eastAsia" w:ascii="楷体_GB2312" w:eastAsia="楷体_GB2312"/>
+          <w:bCs/>
+          <w:sz w:val="24"/>
+        </w:rPr>
+        <w:instrText xml:space="preserve"> DOCVARIABLE strainT</w:instrText>
+      </w:r>
+      <w:r>
+        <w:rPr>
+          <w:rFonts w:hint="eastAsia" w:ascii="楷体_GB2312" w:eastAsia="楷体_GB2312"/>
+          <w:bCs/>
+          <w:sz w:val="24"/>
+          <w:lang w:val="en-US" w:eastAsia="zh-CN"/>
+        </w:rPr>
+        <w:instrText xml:space="preserve">a</w:instrText>
+      </w:r>
+      <w:r>
+        <w:rPr>
+          <w:rFonts w:hint="eastAsia" w:ascii="楷体_GB2312" w:eastAsia="楷体_GB2312"/>
+          <w:bCs/>
+          <w:sz w:val="24"/>
+        </w:rPr>
+        <w:instrText xml:space="preserve">b</w:instrText>
+      </w:r>
+      <w:r>
+        <w:rPr>
+          <w:rFonts w:hint="eastAsia" w:ascii="楷体_GB2312" w:eastAsia="楷体_GB2312"/>
+          <w:bCs/>
+          <w:sz w:val="24"/>
+          <w:lang w:val="en-US" w:eastAsia="zh-CN"/>
+        </w:rPr>
+        <w:instrText xml:space="preserve">le</w:instrText>
+      </w:r>
+      <w:r>
+        <w:rPr>
+          <w:rFonts w:hint="eastAsia" w:ascii="楷体_GB2312" w:eastAsia="楷体_GB2312"/>
+          <w:bCs/>
+          <w:sz w:val="24"/>
+        </w:rPr>
+        <w:instrText xml:space="preserve">Title</w:instrText>
+      </w:r>
+      <w:r>
+        <w:rPr>
+          <w:rFonts w:hint="eastAsia" w:ascii="楷体_GB2312" w:eastAsia="楷体_GB2312"/>
+          <w:bCs/>
+          <w:sz w:val="24"/>
+          <w:lang w:val="en-US" w:eastAsia="zh-CN"/>
+        </w:rPr>
+        <w:instrText xml:space="preserve">2</w:instrText>
+      </w:r>
+      <w:r>
+        <w:rPr>
+          <w:rFonts w:hint="eastAsia" w:ascii="楷体_GB2312" w:eastAsia="楷体_GB2312"/>
+          <w:bCs/>
+          <w:sz w:val="24"/>
+        </w:rPr>
+        <w:instrText xml:space="preserve"> \* MERGEFORMAT </w:instrText>
+      </w:r>
+      <w:r>
+        <w:rPr>
+          <w:rFonts w:hint="eastAsia" w:ascii="楷体_GB2312" w:eastAsia="楷体_GB2312"/>
+          <w:bCs/>
+          <w:sz w:val="24"/>
+        </w:rPr>
+        <w:fldChar w:fldCharType="end"/>
+      </w:r>
+    </w:p>
+    <w:p>
+      <w:pPr>
+        <w:jc w:val="left"/>
+        <w:rPr>
+          <w:rFonts w:hint="eastAsia" w:ascii="楷体_GB2312" w:eastAsia="楷体_GB2312"/>
+          <w:bCs/>
+          <w:sz w:val="24"/>
+        </w:rPr>
+      </w:pPr>
+      <w:bookmarkStart w:id="7" w:name="strainTable2"/>
+      <w:bookmarkEnd w:id="7"/>
+    </w:p>
+    <w:p>
+      <w:pPr>
+        <w:jc w:val="center"/>
+        <w:rPr>
+          <w:rFonts w:hint="eastAsia" w:ascii="楷体_GB2312" w:eastAsia="楷体_GB2312"/>
+          <w:bCs/>
+          <w:sz w:val="24"/>
+        </w:rPr>
+      </w:pPr>
+      <w:r>
+        <w:rPr>
+          <w:rFonts w:hint="eastAsia" w:ascii="楷体_GB2312" w:eastAsia="楷体_GB2312"/>
+          <w:bCs/>
+          <w:sz w:val="24"/>
+        </w:rPr>
+        <w:fldChar w:fldCharType="begin"/>
+      </w:r>
+      <w:r>
+        <w:rPr>
+          <w:rFonts w:hint="eastAsia" w:ascii="楷体_GB2312" w:eastAsia="楷体_GB2312"/>
+          <w:bCs/>
+          <w:sz w:val="24"/>
+        </w:rPr>
         <w:instrText xml:space="preserve"> DOCVARIABLE disp</w:instrText>
       </w:r>
       <w:r>
@@ -379,8 +779,8 @@
           <w:sz w:val="24"/>
         </w:rPr>
       </w:pPr>
-      <w:bookmarkStart w:id="4" w:name="dispRawTb3"/>
-      <w:bookmarkEnd w:id="4"/>
+      <w:bookmarkStart w:id="8" w:name="dispRawTb3"/>
+      <w:bookmarkEnd w:id="8"/>
     </w:p>
     <w:p>
       <w:pPr>
@@ -442,8 +842,110 @@
           <w:sz w:val="24"/>
         </w:rPr>
       </w:pPr>
-      <w:bookmarkStart w:id="5" w:name="dispTb3"/>
-      <w:bookmarkEnd w:id="5"/>
+      <w:bookmarkStart w:id="9" w:name="dispTb3"/>
+      <w:bookmarkEnd w:id="9"/>
+    </w:p>
+    <w:p>
+      <w:pPr>
+        <w:jc w:val="center"/>
+        <w:rPr>
+          <w:rFonts w:hint="eastAsia" w:ascii="楷体_GB2312" w:eastAsia="楷体_GB2312"/>
+          <w:bCs/>
+          <w:sz w:val="24"/>
+        </w:rPr>
+      </w:pPr>
+      <w:r>
+        <w:rPr>
+          <w:rFonts w:hint="eastAsia" w:ascii="楷体_GB2312" w:eastAsia="楷体_GB2312"/>
+          <w:bCs/>
+          <w:sz w:val="24"/>
+        </w:rPr>
+        <w:fldChar w:fldCharType="begin"/>
+      </w:r>
+      <w:r>
+        <w:rPr>
+          <w:rFonts w:hint="eastAsia" w:ascii="楷体_GB2312" w:eastAsia="楷体_GB2312"/>
+          <w:bCs/>
+          <w:sz w:val="24"/>
+        </w:rPr>
+        <w:instrText xml:space="preserve"> DOCVARIABLE strain</w:instrText>
+      </w:r>
+      <w:r>
+        <w:rPr>
+          <w:rFonts w:hint="eastAsia" w:ascii="楷体_GB2312" w:eastAsia="楷体_GB2312"/>
+          <w:bCs/>
+          <w:sz w:val="24"/>
+          <w:lang w:val="en-US" w:eastAsia="zh-CN"/>
+        </w:rPr>
+        <w:instrText xml:space="preserve">Raw</w:instrText>
+      </w:r>
+      <w:r>
+        <w:rPr>
+          <w:rFonts w:hint="eastAsia" w:ascii="楷体_GB2312" w:eastAsia="楷体_GB2312"/>
+          <w:bCs/>
+          <w:sz w:val="24"/>
+        </w:rPr>
+        <w:instrText xml:space="preserve">T</w:instrText>
+      </w:r>
+      <w:r>
+        <w:rPr>
+          <w:rFonts w:hint="eastAsia" w:ascii="楷体_GB2312" w:eastAsia="楷体_GB2312"/>
+          <w:bCs/>
+          <w:sz w:val="24"/>
+          <w:lang w:val="en-US" w:eastAsia="zh-CN"/>
+        </w:rPr>
+        <w:instrText xml:space="preserve">a</w:instrText>
+      </w:r>
+      <w:r>
+        <w:rPr>
+          <w:rFonts w:hint="eastAsia" w:ascii="楷体_GB2312" w:eastAsia="楷体_GB2312"/>
+          <w:bCs/>
+          <w:sz w:val="24"/>
+        </w:rPr>
+        <w:instrText xml:space="preserve">b</w:instrText>
+      </w:r>
+      <w:r>
+        <w:rPr>
+          <w:rFonts w:hint="eastAsia" w:ascii="楷体_GB2312" w:eastAsia="楷体_GB2312"/>
+          <w:bCs/>
+          <w:sz w:val="24"/>
+          <w:lang w:val="en-US" w:eastAsia="zh-CN"/>
+        </w:rPr>
+        <w:instrText xml:space="preserve">le</w:instrText>
+      </w:r>
+      <w:r>
+        <w:rPr>
+          <w:rFonts w:hint="eastAsia" w:ascii="楷体_GB2312" w:eastAsia="楷体_GB2312"/>
+          <w:bCs/>
+          <w:sz w:val="24"/>
+        </w:rPr>
+        <w:instrText xml:space="preserve">Title</w:instrText>
+      </w:r>
+      <w:r>
+        <w:rPr>
+          <w:rFonts w:hint="eastAsia" w:ascii="楷体_GB2312" w:eastAsia="楷体_GB2312"/>
+          <w:bCs/>
+          <w:sz w:val="24"/>
+          <w:lang w:val="en-US" w:eastAsia="zh-CN"/>
+        </w:rPr>
+        <w:instrText xml:space="preserve">3</w:instrText>
+      </w:r>
+      <w:r>
+        <w:rPr>
+          <w:rFonts w:hint="eastAsia" w:ascii="楷体_GB2312" w:eastAsia="楷体_GB2312"/>
+          <w:bCs/>
+          <w:sz w:val="24"/>
+        </w:rPr>
+        <w:instrText xml:space="preserve"> \* MERGEFORMAT </w:instrText>
+      </w:r>
+      <w:r>
+        <w:rPr>
+          <w:rFonts w:hint="eastAsia" w:ascii="楷体_GB2312" w:eastAsia="楷体_GB2312"/>
+          <w:bCs/>
+          <w:sz w:val="24"/>
+        </w:rPr>
+        <w:fldChar w:fldCharType="end"/>
+      </w:r>
     </w:p>
     <w:p>
       <w:pPr>
@@ -454,13 +956,112 @@
           <w:sz w:val="24"/>
         </w:rPr>
       </w:pPr>
-      <w:bookmarkStart w:id="6" w:name="_GoBack"/>
-      <w:bookmarkEnd w:id="6"/>
+      <w:bookmarkStart w:id="10" w:name="strainRawTable3"/>
+      <w:bookmarkEnd w:id="10"/>
+    </w:p>
+    <w:p>
+      <w:pPr>
+        <w:jc w:val="center"/>
+        <w:rPr>
+          <w:rFonts w:ascii="楷体_GB2312" w:eastAsia="楷体_GB2312"/>
+          <w:bCs/>
+          <w:sz w:val="24"/>
+        </w:rPr>
+      </w:pPr>
+      <w:r>
+        <w:rPr>
+          <w:rFonts w:hint="eastAsia" w:ascii="楷体_GB2312" w:eastAsia="楷体_GB2312"/>
+          <w:bCs/>
+          <w:sz w:val="24"/>
+        </w:rPr>
+        <w:fldChar w:fldCharType="begin"/>
+      </w:r>
+      <w:r>
+        <w:rPr>
+          <w:rFonts w:hint="eastAsia" w:ascii="楷体_GB2312" w:eastAsia="楷体_GB2312"/>
+          <w:bCs/>
+          <w:sz w:val="24"/>
+        </w:rPr>
+        <w:instrText xml:space="preserve"> DOCVARIABLE strainT</w:instrText>
+      </w:r>
+      <w:r>
+        <w:rPr>
+          <w:rFonts w:hint="eastAsia" w:ascii="楷体_GB2312" w:eastAsia="楷体_GB2312"/>
+          <w:bCs/>
+          <w:sz w:val="24"/>
+          <w:lang w:val="en-US" w:eastAsia="zh-CN"/>
+        </w:rPr>
+        <w:instrText xml:space="preserve">a</w:instrText>
+      </w:r>
+      <w:r>
+        <w:rPr>
+          <w:rFonts w:hint="eastAsia" w:ascii="楷体_GB2312" w:eastAsia="楷体_GB2312"/>
+          <w:bCs/>
+          <w:sz w:val="24"/>
+        </w:rPr>
+        <w:instrText xml:space="preserve">b</w:instrText>
+      </w:r>
+      <w:r>
+        <w:rPr>
+          <w:rFonts w:hint="eastAsia" w:ascii="楷体_GB2312" w:eastAsia="楷体_GB2312"/>
+          <w:bCs/>
+          <w:sz w:val="24"/>
+          <w:lang w:val="en-US" w:eastAsia="zh-CN"/>
+        </w:rPr>
+        <w:instrText xml:space="preserve">le</w:instrText>
+      </w:r>
+      <w:r>
+        <w:rPr>
+          <w:rFonts w:hint="eastAsia" w:ascii="楷体_GB2312" w:eastAsia="楷体_GB2312"/>
+          <w:bCs/>
+          <w:sz w:val="24"/>
+        </w:rPr>
+        <w:instrText xml:space="preserve">Title</w:instrText>
+      </w:r>
+      <w:r>
+        <w:rPr>
+          <w:rFonts w:hint="eastAsia" w:ascii="楷体_GB2312" w:eastAsia="楷体_GB2312"/>
+          <w:bCs/>
+          <w:sz w:val="24"/>
+          <w:lang w:val="en-US" w:eastAsia="zh-CN"/>
+        </w:rPr>
+        <w:instrText xml:space="preserve">3</w:instrText>
+      </w:r>
+      <w:r>
+        <w:rPr>
+          <w:rFonts w:hint="eastAsia" w:ascii="楷体_GB2312" w:eastAsia="楷体_GB2312"/>
+          <w:bCs/>
+          <w:sz w:val="24"/>
+        </w:rPr>
+        <w:instrText xml:space="preserve"> \* MERGEFORMAT </w:instrText>
+      </w:r>
+      <w:r>
+        <w:rPr>
+          <w:rFonts w:hint="eastAsia" w:ascii="楷体_GB2312" w:eastAsia="楷体_GB2312"/>
+          <w:bCs/>
+          <w:sz w:val="24"/>
+        </w:rPr>
+        <w:fldChar w:fldCharType="end"/>
+      </w:r>
+    </w:p>
+    <w:p>
+      <w:pPr>
+        <w:jc w:val="left"/>
+        <w:rPr>
+          <w:rFonts w:hint="eastAsia" w:ascii="楷体_GB2312" w:eastAsia="楷体_GB2312"/>
+          <w:bCs/>
+          <w:sz w:val="24"/>
+        </w:rPr>
+      </w:pPr>
+      <w:bookmarkStart w:id="11" w:name="strainTable3"/>
+      <w:bookmarkEnd w:id="11"/>
     </w:p>
     <w:sectPr>
       <w:pgSz w:w="11906" w:h="16838"/>
-      <w:pgMar w:top="1440" w:right="1800" w:bottom="1440" w:left="1800" w:header="851" w:footer="992" w:gutter="0"/>
-      <w:cols w:space="425" w:num="1"/>
+      <w:pgMar w:top="1440" w:right="1304" w:bottom="1440" w:left="1531" w:header="851" w:footer="992" w:gutter="0"/>
+      <w:paperSrc/>
+      <w:cols w:space="0" w:num="1"/>
+      <w:rtlGutter w:val="0"/>
       <w:docGrid w:type="lines" w:linePitch="312" w:charSpace="0"/>
     </w:sectPr>
   </w:body>

</xml_diff>